<commit_message>
refactor: add default values
</commit_message>
<xml_diff>
--- a/src/templates/ordinance_template.docx
+++ b/src/templates/ordinance_template.docx
@@ -1491,7 +1491,6 @@
           <w:sz w:val="24"/>
           <w:szCs w:val="24"/>
           <w:u w:val="single"/>
-          <w:lang w:val="en-US"/>
         </w:rPr>
       </w:pPr>
       <w:r>
@@ -1769,43 +1768,36 @@
         <w:jc w:val="both"/>
         <w:rPr>
           <w:rFonts w:ascii="Times New Roman" w:hAnsi="Times New Roman" w:cs="Times New Roman"/>
-          <w:sz w:val="24"/>
-          <w:szCs w:val="24"/>
-        </w:rPr>
-      </w:pPr>
-      <w:r>
-        <w:rPr>
-          <w:rFonts w:ascii="Times New Roman" w:hAnsi="Times New Roman" w:cs="Times New Roman"/>
-          <w:sz w:val="24"/>
-          <w:szCs w:val="24"/>
-        </w:rPr>
-        <w:t xml:space="preserve">Привлекалось ли ранее к административной ответственности и </w:t>
-      </w:r>
-      <w:proofErr w:type="spellStart"/>
-      <w:r>
-        <w:rPr>
-          <w:rFonts w:ascii="Times New Roman" w:hAnsi="Times New Roman" w:cs="Times New Roman"/>
-          <w:sz w:val="24"/>
-          <w:szCs w:val="24"/>
-        </w:rPr>
-        <w:t>когда:</w:t>
-      </w:r>
-      <w:r>
-        <w:rPr>
-          <w:rFonts w:ascii="Times New Roman" w:hAnsi="Times New Roman" w:cs="Times New Roman"/>
-          <w:sz w:val="24"/>
-          <w:szCs w:val="24"/>
-        </w:rPr>
-        <w:t>____нет</w:t>
-      </w:r>
-      <w:proofErr w:type="spellEnd"/>
-      <w:r>
-        <w:rPr>
-          <w:rFonts w:ascii="Times New Roman" w:hAnsi="Times New Roman" w:cs="Times New Roman"/>
-          <w:sz w:val="24"/>
-          <w:szCs w:val="24"/>
-        </w:rPr>
-        <w:t>____________________</w:t>
+          <w:i/>
+          <w:sz w:val="24"/>
+          <w:szCs w:val="24"/>
+          <w:u w:val="single"/>
+        </w:rPr>
+      </w:pPr>
+      <w:r>
+        <w:rPr>
+          <w:rFonts w:ascii="Times New Roman" w:hAnsi="Times New Roman" w:cs="Times New Roman"/>
+          <w:sz w:val="24"/>
+          <w:szCs w:val="24"/>
+        </w:rPr>
+        <w:t>Привлекалось ли ранее к административной ответственности и когда:</w:t>
+      </w:r>
+      <w:r>
+        <w:rPr>
+          <w:rFonts w:ascii="Times New Roman" w:hAnsi="Times New Roman" w:cs="Times New Roman"/>
+          <w:sz w:val="24"/>
+          <w:szCs w:val="24"/>
+        </w:rPr>
+        <w:tab/>
+      </w:r>
+      <w:r>
+        <w:rPr>
+          <w:rFonts w:ascii="Times New Roman" w:hAnsi="Times New Roman" w:cs="Times New Roman"/>
+          <w:i/>
+          <w:sz w:val="24"/>
+          <w:szCs w:val="24"/>
+        </w:rPr>
+        <w:t>нет</w:t>
       </w:r>
     </w:p>
     <w:p>

</xml_diff>